<commit_message>
CIV-10373 update SDO documents
</commit_message>
<xml_diff>
--- a/docker/docmosis/templates/CV-UNS-STD-ENG-01305.docx
+++ b/docker/docmosis/templates/CV-UNS-STD-ENG-01305.docx
@@ -1,6 +1,6 @@
 
 <file path=word/document.xml><?xml version="1.0" encoding="utf-8"?>
-<w:document xmlns:wpc="http://schemas.microsoft.com/office/word/2010/wordprocessingCanvas" xmlns:cx="http://schemas.microsoft.com/office/drawing/2014/chartex" xmlns:cx1="http://schemas.microsoft.com/office/drawing/2015/9/8/chartex" xmlns:cx2="http://schemas.microsoft.com/office/drawing/2015/10/21/chartex" xmlns:cx3="http://schemas.microsoft.com/office/drawing/2016/5/9/chartex" xmlns:cx4="http://schemas.microsoft.com/office/drawing/2016/5/10/chartex" xmlns:cx5="http://schemas.microsoft.com/office/drawing/2016/5/11/chartex" xmlns:cx6="http://schemas.microsoft.com/office/drawing/2016/5/12/chartex" xmlns:cx7="http://schemas.microsoft.com/office/drawing/2016/5/13/chartex" xmlns:cx8="http://schemas.microsoft.com/office/drawing/2016/5/14/chartex" xmlns:mc="http://schemas.openxmlformats.org/markup-compatibility/2006" xmlns:aink="http://schemas.microsoft.com/office/drawing/2016/ink" xmlns:am3d="http://schemas.microsoft.com/office/drawing/2017/model3d" xmlns:o="urn:schemas-microsoft-com:office:office" xmlns:oel="http://schemas.microsoft.com/office/2019/extlst" xmlns:r="http://schemas.openxmlformats.org/officeDocument/2006/relationships" xmlns:m="http://schemas.openxmlformats.org/officeDocument/2006/math" xmlns:v="urn:schemas-microsoft-com:vml" xmlns:wp14="http://schemas.microsoft.com/office/word/2010/wordprocessingDrawing" xmlns:wp="http://schemas.openxmlformats.org/drawingml/2006/wordprocessingDrawing" xmlns:w10="urn:schemas-microsoft-com:office:word" xmlns:w="http://schemas.openxmlformats.org/wordprocessingml/2006/main" xmlns:w14="http://schemas.microsoft.com/office/word/2010/wordml" xmlns:w15="http://schemas.microsoft.com/office/word/2012/wordml" xmlns:w16cex="http://schemas.microsoft.com/office/word/2018/wordml/cex" xmlns:w16cid="http://schemas.microsoft.com/office/word/2016/wordml/cid" xmlns:w16="http://schemas.microsoft.com/office/word/2018/wordml" xmlns:w16du="http://schemas.microsoft.com/office/word/2023/wordml/word16du" xmlns:w16sdtdh="http://schemas.microsoft.com/office/word/2020/wordml/sdtdatahash" xmlns:w16se="http://schemas.microsoft.com/office/word/2015/wordml/symex" xmlns:wpg="http://schemas.microsoft.com/office/word/2010/wordprocessingGroup" xmlns:wpi="http://schemas.microsoft.com/office/word/2010/wordprocessingInk" xmlns:wne="http://schemas.microsoft.com/office/word/2006/wordml" xmlns:wps="http://schemas.microsoft.com/office/word/2010/wordprocessingShape" mc:Ignorable="w14 w15 w16se w16cid w16 w16cex w16sdtdh wp14">
+<w:document xmlns:wpc="http://schemas.microsoft.com/office/word/2010/wordprocessingCanvas" xmlns:cx="http://schemas.microsoft.com/office/drawing/2014/chartex" xmlns:cx1="http://schemas.microsoft.com/office/drawing/2015/9/8/chartex" xmlns:cx2="http://schemas.microsoft.com/office/drawing/2015/10/21/chartex" xmlns:cx3="http://schemas.microsoft.com/office/drawing/2016/5/9/chartex" xmlns:cx4="http://schemas.microsoft.com/office/drawing/2016/5/10/chartex" xmlns:cx5="http://schemas.microsoft.com/office/drawing/2016/5/11/chartex" xmlns:cx6="http://schemas.microsoft.com/office/drawing/2016/5/12/chartex" xmlns:cx7="http://schemas.microsoft.com/office/drawing/2016/5/13/chartex" xmlns:cx8="http://schemas.microsoft.com/office/drawing/2016/5/14/chartex" xmlns:mc="http://schemas.openxmlformats.org/markup-compatibility/2006" xmlns:aink="http://schemas.microsoft.com/office/drawing/2016/ink" xmlns:am3d="http://schemas.microsoft.com/office/drawing/2017/model3d" xmlns:o="urn:schemas-microsoft-com:office:office" xmlns:oel="http://schemas.microsoft.com/office/2019/extlst" xmlns:r="http://schemas.openxmlformats.org/officeDocument/2006/relationships" xmlns:m="http://schemas.openxmlformats.org/officeDocument/2006/math" xmlns:v="urn:schemas-microsoft-com:vml" xmlns:wp14="http://schemas.microsoft.com/office/word/2010/wordprocessingDrawing" xmlns:wp="http://schemas.openxmlformats.org/drawingml/2006/wordprocessingDrawing" xmlns:w10="urn:schemas-microsoft-com:office:word" xmlns:w="http://schemas.openxmlformats.org/wordprocessingml/2006/main" xmlns:w14="http://schemas.microsoft.com/office/word/2010/wordml" xmlns:w15="http://schemas.microsoft.com/office/word/2012/wordml" xmlns:w16cex="http://schemas.microsoft.com/office/word/2018/wordml/cex" xmlns:w16cid="http://schemas.microsoft.com/office/word/2016/wordml/cid" xmlns:w16="http://schemas.microsoft.com/office/word/2018/wordml" xmlns:w16sdtdh="http://schemas.microsoft.com/office/word/2020/wordml/sdtdatahash" xmlns:w16se="http://schemas.microsoft.com/office/word/2015/wordml/symex" xmlns:wpg="http://schemas.microsoft.com/office/word/2010/wordprocessingGroup" xmlns:wpi="http://schemas.microsoft.com/office/word/2010/wordprocessingInk" xmlns:wne="http://schemas.microsoft.com/office/word/2006/wordml" xmlns:wps="http://schemas.microsoft.com/office/word/2010/wordprocessingShape" mc:Ignorable="w14 w15 w16se w16cid w16 w16cex w16sdtdh wp14">
   <w:body>
     <w:p>
       <w:pPr>
@@ -22,262 +22,357 @@
           <w:rFonts w:ascii="Arial" w:eastAsia="Tahoma" w:hAnsi="Arial" w:cs="Arial"/>
           <w:sz w:val="36"/>
         </w:rPr>
-        <w:tab/>
-        <w:t xml:space="preserve">             </w:t>
-      </w:r>
-      <w:r>
+        <w:t xml:space="preserve"> </w:t>
+      </w:r>
+      <w:r>
+        <w:rPr>
+          <w:rFonts w:ascii="Arial" w:eastAsia="Arial" w:hAnsi="Arial" w:cs="Arial"/>
+          <w:b/>
+        </w:rPr>
+        <w:t>&lt;&lt;</w:t>
+      </w:r>
+      <w:r>
+        <w:rPr>
+          <w:rFonts w:ascii="Arial" w:eastAsia="Arial" w:hAnsi="Arial" w:cs="Arial"/>
+          <w:bCs/>
+        </w:rPr>
+        <w:t>{</w:t>
+      </w:r>
+      <w:proofErr w:type="spellStart"/>
+      <w:r>
+        <w:rPr>
+          <w:rFonts w:ascii="Arial" w:eastAsia="Arial" w:hAnsi="Arial" w:cs="Arial"/>
+          <w:bCs/>
+        </w:rPr>
+        <w:t>dateFormat</w:t>
+      </w:r>
+      <w:proofErr w:type="spellEnd"/>
+      <w:r>
+        <w:rPr>
+          <w:rFonts w:ascii="Arial" w:eastAsia="Arial" w:hAnsi="Arial" w:cs="Arial"/>
+          <w:bCs/>
+        </w:rPr>
+        <w:t>(</w:t>
+      </w:r>
+      <w:proofErr w:type="spellStart"/>
+      <w:r>
+        <w:rPr>
+          <w:rFonts w:ascii="Arial" w:eastAsia="Arial" w:hAnsi="Arial" w:cs="Arial"/>
+          <w:bCs/>
+        </w:rPr>
+        <w:t>currentDate</w:t>
+      </w:r>
+      <w:proofErr w:type="spellEnd"/>
+      <w:r>
+        <w:rPr>
+          <w:rFonts w:ascii="Arial" w:eastAsia="Arial" w:hAnsi="Arial" w:cs="Arial"/>
+          <w:bCs/>
+        </w:rPr>
+        <w:t xml:space="preserve">, ‘dd MMMM </w:t>
+      </w:r>
+      <w:proofErr w:type="spellStart"/>
+      <w:r>
+        <w:rPr>
+          <w:rFonts w:ascii="Arial" w:eastAsia="Arial" w:hAnsi="Arial" w:cs="Arial"/>
+          <w:bCs/>
+        </w:rPr>
+        <w:t>yyyy</w:t>
+      </w:r>
+      <w:proofErr w:type="spellEnd"/>
+      <w:r>
+        <w:rPr>
+          <w:rFonts w:ascii="Arial" w:eastAsia="Arial" w:hAnsi="Arial" w:cs="Arial"/>
+          <w:bCs/>
+        </w:rPr>
+        <w:t>’, ‘</w:t>
+      </w:r>
+      <w:proofErr w:type="spellStart"/>
+      <w:r>
+        <w:rPr>
+          <w:rFonts w:ascii="Arial" w:eastAsia="Arial" w:hAnsi="Arial" w:cs="Arial"/>
+          <w:bCs/>
+        </w:rPr>
+        <w:t>yyyy</w:t>
+      </w:r>
+      <w:proofErr w:type="spellEnd"/>
+      <w:r>
+        <w:rPr>
+          <w:rFonts w:ascii="Arial" w:eastAsia="Arial" w:hAnsi="Arial" w:cs="Arial"/>
+          <w:bCs/>
+        </w:rPr>
+        <w:t>-MM-dd’</w:t>
+      </w:r>
+      <w:r>
+        <w:rPr>
+          <w:rFonts w:ascii="Arial" w:eastAsia="Arial" w:hAnsi="Arial" w:cs="Arial"/>
+          <w:bCs/>
+        </w:rPr>
+        <w:t>)</w:t>
+      </w:r>
+      <w:r>
+        <w:rPr>
+          <w:rFonts w:ascii="Arial" w:eastAsia="Arial" w:hAnsi="Arial" w:cs="Arial"/>
+          <w:bCs/>
+        </w:rPr>
+        <w:t>}</w:t>
+      </w:r>
+      <w:r>
+        <w:rPr>
+          <w:rFonts w:ascii="Arial" w:hAnsi="Arial" w:cs="Arial"/>
+          <w:b/>
+          <w:bCs/>
+          <w:lang w:val="en-US"/>
+        </w:rPr>
+        <w:t>&gt;&gt;</w:t>
+      </w:r>
+    </w:p>
+    <w:p>
+      <w:pPr>
+        <w:jc w:val="center"/>
         <w:rPr>
           <w:rFonts w:ascii="Arial" w:eastAsia="Arial" w:hAnsi="Arial" w:cs="Arial"/>
           <w:b/>
           <w:sz w:val="28"/>
-        </w:rPr>
-        <w:t xml:space="preserve">In the County Court </w:t>
-      </w:r>
-      <w:r>
-        <w:rPr>
-          <w:rFonts w:ascii="Arial" w:eastAsia="Arial" w:hAnsi="Arial" w:cs="Arial"/>
+          <w:szCs w:val="28"/>
+        </w:rPr>
+      </w:pPr>
+    </w:p>
+    <w:p>
+      <w:pPr>
+        <w:jc w:val="center"/>
+        <w:rPr>
+          <w:rFonts w:ascii="Arial" w:hAnsi="Arial" w:cs="Arial"/>
           <w:b/>
           <w:sz w:val="28"/>
-        </w:rPr>
-        <w:t>at</w:t>
-      </w:r>
+          <w:szCs w:val="28"/>
+        </w:rPr>
+      </w:pPr>
       <w:r>
         <w:rPr>
           <w:rFonts w:ascii="Arial" w:eastAsia="Arial" w:hAnsi="Arial" w:cs="Arial"/>
           <w:b/>
           <w:sz w:val="28"/>
-        </w:rPr>
-        <w:t xml:space="preserve"> </w:t>
-      </w:r>
-      <w:r>
-        <w:rPr>
-          <w:rFonts w:ascii="Arial" w:eastAsia="Tahoma" w:hAnsi="Arial" w:cs="Arial"/>
-        </w:rPr>
-        <w:t>Case number:&lt;&lt;</w:t>
-      </w:r>
-      <w:proofErr w:type="spellStart"/>
-      <w:r>
-        <w:rPr>
-          <w:rFonts w:ascii="Arial" w:hAnsi="Arial" w:cs="Arial"/>
-          <w:lang w:val="en-US"/>
-        </w:rPr>
-        <w:t>caseNumber</w:t>
-      </w:r>
-      <w:proofErr w:type="spellEnd"/>
-      <w:r>
-        <w:rPr>
-          <w:rFonts w:ascii="Arial" w:hAnsi="Arial" w:cs="Arial"/>
-          <w:lang w:val="en-US"/>
-        </w:rPr>
-        <w:t>&gt;&gt;</w:t>
-      </w:r>
-    </w:p>
-    <w:p>
-      <w:pPr>
-        <w:rPr>
-          <w:rFonts w:ascii="Arial" w:hAnsi="Arial" w:cs="Arial"/>
-          <w:lang w:val="en-US"/>
-        </w:rPr>
-      </w:pPr>
+          <w:szCs w:val="28"/>
+        </w:rPr>
+        <w:t xml:space="preserve">In the County Court </w:t>
+      </w:r>
       <w:r>
         <w:rPr>
           <w:rFonts w:ascii="Arial" w:eastAsia="Arial" w:hAnsi="Arial" w:cs="Arial"/>
           <w:b/>
-        </w:rPr>
-        <w:t>&lt;&lt;</w:t>
-      </w:r>
-      <w:r>
-        <w:rPr>
-          <w:rFonts w:ascii="Arial" w:eastAsia="Arial" w:hAnsi="Arial" w:cs="Arial"/>
-          <w:bCs/>
-        </w:rPr>
-        <w:t>{</w:t>
-      </w:r>
-      <w:proofErr w:type="spellStart"/>
-      <w:r>
-        <w:rPr>
-          <w:rFonts w:ascii="Arial" w:eastAsia="Arial" w:hAnsi="Arial" w:cs="Arial"/>
-          <w:bCs/>
-        </w:rPr>
-        <w:t>dateFormat</w:t>
-      </w:r>
-      <w:proofErr w:type="spellEnd"/>
-      <w:r>
-        <w:rPr>
-          <w:rFonts w:ascii="Arial" w:eastAsia="Arial" w:hAnsi="Arial" w:cs="Arial"/>
-          <w:bCs/>
-        </w:rPr>
-        <w:t>(</w:t>
-      </w:r>
-      <w:proofErr w:type="spellStart"/>
-      <w:r>
-        <w:rPr>
-          <w:rFonts w:ascii="Arial" w:eastAsia="Arial" w:hAnsi="Arial" w:cs="Arial"/>
-          <w:bCs/>
-        </w:rPr>
-        <w:t>currentDate</w:t>
-      </w:r>
-      <w:proofErr w:type="spellEnd"/>
-      <w:r>
-        <w:rPr>
-          <w:rFonts w:ascii="Arial" w:eastAsia="Arial" w:hAnsi="Arial" w:cs="Arial"/>
-          <w:bCs/>
-        </w:rPr>
-        <w:t xml:space="preserve">, ‘dd MMMM </w:t>
-      </w:r>
-      <w:proofErr w:type="spellStart"/>
-      <w:r>
-        <w:rPr>
-          <w:rFonts w:ascii="Arial" w:eastAsia="Arial" w:hAnsi="Arial" w:cs="Arial"/>
-          <w:bCs/>
-        </w:rPr>
-        <w:t>yyyy</w:t>
-      </w:r>
-      <w:proofErr w:type="spellEnd"/>
-      <w:r>
-        <w:rPr>
-          <w:rFonts w:ascii="Arial" w:eastAsia="Arial" w:hAnsi="Arial" w:cs="Arial"/>
-          <w:bCs/>
-        </w:rPr>
-        <w:t>’, ‘</w:t>
-      </w:r>
-      <w:proofErr w:type="spellStart"/>
-      <w:r>
-        <w:rPr>
-          <w:rFonts w:ascii="Arial" w:eastAsia="Arial" w:hAnsi="Arial" w:cs="Arial"/>
-          <w:bCs/>
-        </w:rPr>
-        <w:t>yyyy</w:t>
-      </w:r>
-      <w:proofErr w:type="spellEnd"/>
-      <w:r>
-        <w:rPr>
-          <w:rFonts w:ascii="Arial" w:eastAsia="Arial" w:hAnsi="Arial" w:cs="Arial"/>
-          <w:bCs/>
-        </w:rPr>
-        <w:t>-MM-dd’</w:t>
-      </w:r>
-      <w:r>
-        <w:rPr>
-          <w:rFonts w:ascii="Arial" w:eastAsia="Arial" w:hAnsi="Arial" w:cs="Arial"/>
-          <w:bCs/>
-        </w:rPr>
-        <w:t>)</w:t>
-      </w:r>
-      <w:r>
-        <w:rPr>
-          <w:rFonts w:ascii="Arial" w:eastAsia="Arial" w:hAnsi="Arial" w:cs="Arial"/>
-          <w:bCs/>
-        </w:rPr>
-        <w:t>}</w:t>
-      </w:r>
-      <w:r>
-        <w:rPr>
-          <w:rFonts w:ascii="Arial" w:hAnsi="Arial" w:cs="Arial"/>
-          <w:b/>
-          <w:bCs/>
-          <w:lang w:val="en-US"/>
-        </w:rPr>
-        <w:t>&gt;&gt;</w:t>
-      </w:r>
-    </w:p>
-    <w:p>
-      <w:pPr>
-        <w:tabs>
-          <w:tab w:val="center" w:pos="4742"/>
-        </w:tabs>
-        <w:spacing w:after="0"/>
-        <w:rPr>
-          <w:rFonts w:ascii="Arial" w:eastAsia="Arial" w:hAnsi="Arial" w:cs="Arial"/>
-          <w:b/>
-        </w:rPr>
-      </w:pPr>
-      <w:r>
-        <w:rPr>
-          <w:rFonts w:ascii="Arial" w:eastAsia="Arial" w:hAnsi="Arial" w:cs="Arial"/>
-          <w:b/>
-        </w:rPr>
-        <w:t xml:space="preserve"> </w:t>
-      </w:r>
-      <w:r>
-        <w:rPr>
-          <w:rFonts w:ascii="Arial" w:eastAsia="Arial" w:hAnsi="Arial" w:cs="Arial"/>
-          <w:b/>
-        </w:rPr>
-        <w:tab/>
-      </w:r>
-    </w:p>
-    <w:p>
-      <w:pPr>
-        <w:pStyle w:val="Heading1"/>
-      </w:pPr>
-      <w:r>
-        <w:t>&lt;&lt;cs_{</w:t>
-      </w:r>
-      <w:proofErr w:type="spellStart"/>
-      <w:r>
-        <w:t>writtenByJudge</w:t>
-      </w:r>
-      <w:proofErr w:type="spellEnd"/>
-      <w:r>
-        <w:t>}&gt;&gt;&lt;&lt;</w:t>
-      </w:r>
-      <w:proofErr w:type="spellStart"/>
-      <w:r>
-        <w:t>hearingLocation.site_name</w:t>
-      </w:r>
-      <w:proofErr w:type="spellEnd"/>
-      <w:r>
-        <w:t>&gt;&gt;&lt;&lt;else&gt;&gt; Online Civil Claims&lt;&lt;es_&gt;&gt;</w:t>
-      </w:r>
-    </w:p>
-    <w:p>
-      <w:pPr>
-        <w:tabs>
-          <w:tab w:val="center" w:pos="4742"/>
-        </w:tabs>
-        <w:spacing w:after="0"/>
-        <w:jc w:val="center"/>
-        <w:rPr>
-          <w:rFonts w:ascii="Arial" w:hAnsi="Arial" w:cs="Arial"/>
-          <w:b/>
-          <w:bCs/>
           <w:sz w:val="28"/>
           <w:szCs w:val="28"/>
         </w:rPr>
-      </w:pPr>
-      <w:r>
-        <w:rPr>
-          <w:rFonts w:ascii="Arial" w:hAnsi="Arial" w:cs="Arial"/>
+        <w:t>at</w:t>
+      </w:r>
+      <w:r>
+        <w:rPr>
+          <w:rFonts w:ascii="Arial" w:eastAsia="Arial" w:hAnsi="Arial" w:cs="Arial"/>
           <w:b/>
-          <w:bCs/>
           <w:sz w:val="28"/>
           <w:szCs w:val="28"/>
         </w:rPr>
-        <w:t>&lt;&lt;</w:t>
-      </w:r>
-      <w:proofErr w:type="spellStart"/>
+        <w:t xml:space="preserve"> </w:t>
+      </w:r>
       <w:r>
         <w:rPr>
           <w:rFonts w:ascii="Arial" w:hAnsi="Arial" w:cs="Arial"/>
           <w:b/>
-          <w:bCs/>
           <w:sz w:val="28"/>
           <w:szCs w:val="28"/>
         </w:rPr>
-        <w:t>judgeName</w:t>
-      </w:r>
-      <w:proofErr w:type="spellEnd"/>
+        <w:t>&lt;&lt;cs_{</w:t>
+      </w:r>
+      <w:proofErr w:type="spellStart"/>
       <w:r>
         <w:rPr>
           <w:rFonts w:ascii="Arial" w:hAnsi="Arial" w:cs="Arial"/>
           <w:b/>
-          <w:bCs/>
           <w:sz w:val="28"/>
           <w:szCs w:val="28"/>
         </w:rPr>
+        <w:t>writtenByJudge</w:t>
+      </w:r>
+      <w:proofErr w:type="spellEnd"/>
+      <w:r>
+        <w:rPr>
+          <w:rFonts w:ascii="Arial" w:hAnsi="Arial" w:cs="Arial"/>
+          <w:b/>
+          <w:sz w:val="28"/>
+          <w:szCs w:val="28"/>
+        </w:rPr>
+        <w:t>}&gt;&gt;&lt;&lt;</w:t>
+      </w:r>
+      <w:proofErr w:type="spellStart"/>
+      <w:r>
+        <w:rPr>
+          <w:rFonts w:ascii="Arial" w:hAnsi="Arial" w:cs="Arial"/>
+          <w:b/>
+          <w:sz w:val="28"/>
+          <w:szCs w:val="28"/>
+        </w:rPr>
+        <w:t>hearingLocation.</w:t>
+      </w:r>
+      <w:r>
+        <w:rPr>
+          <w:rFonts w:ascii="Arial" w:hAnsi="Arial" w:cs="Arial"/>
+          <w:b/>
+          <w:bCs/>
+          <w:sz w:val="28"/>
+          <w:szCs w:val="28"/>
+        </w:rPr>
+        <w:t>venue</w:t>
+      </w:r>
+      <w:r>
+        <w:rPr>
+          <w:rFonts w:ascii="Arial" w:hAnsi="Arial" w:cs="Arial"/>
+          <w:b/>
+          <w:sz w:val="28"/>
+          <w:szCs w:val="28"/>
+        </w:rPr>
+        <w:t>_name</w:t>
+      </w:r>
+      <w:proofErr w:type="spellEnd"/>
+      <w:r>
+        <w:rPr>
+          <w:rFonts w:ascii="Arial" w:hAnsi="Arial" w:cs="Arial"/>
+          <w:b/>
+          <w:sz w:val="28"/>
+          <w:szCs w:val="28"/>
+        </w:rPr>
+        <w:t>&gt;&gt;&lt;&lt;else&gt;&gt; Online Civil Claims&lt;&lt;es_&gt;&gt;</w:t>
+      </w:r>
+      <w:r>
+        <w:rPr>
+          <w:rFonts w:ascii="Arial" w:hAnsi="Arial" w:cs="Arial"/>
+          <w:b/>
+          <w:sz w:val="28"/>
+          <w:szCs w:val="28"/>
+        </w:rPr>
+        <w:br/>
+      </w:r>
+      <w:r>
+        <w:rPr>
+          <w:rFonts w:ascii="Arial" w:hAnsi="Arial" w:cs="Arial"/>
+          <w:b/>
+          <w:sz w:val="28"/>
+          <w:szCs w:val="28"/>
+        </w:rPr>
+        <w:br/>
+      </w:r>
+      <w:r>
+        <w:rPr>
+          <w:rFonts w:ascii="Arial" w:hAnsi="Arial" w:cs="Arial"/>
+          <w:b/>
+          <w:sz w:val="28"/>
+          <w:szCs w:val="28"/>
+          <w:lang w:val="en-US"/>
+        </w:rPr>
+        <w:t xml:space="preserve"> </w:t>
+      </w:r>
+      <w:r>
+        <w:rPr>
+          <w:rFonts w:ascii="Arial" w:hAnsi="Arial" w:cs="Arial"/>
+          <w:b/>
+          <w:sz w:val="28"/>
+          <w:szCs w:val="28"/>
+        </w:rPr>
+        <w:t>&lt;&lt;</w:t>
+      </w:r>
+      <w:proofErr w:type="spellStart"/>
+      <w:r>
+        <w:rPr>
+          <w:rFonts w:ascii="Arial" w:hAnsi="Arial" w:cs="Arial"/>
+          <w:b/>
+          <w:sz w:val="28"/>
+          <w:szCs w:val="28"/>
+        </w:rPr>
+        <w:t>judgeName</w:t>
+      </w:r>
+      <w:proofErr w:type="spellEnd"/>
+      <w:r>
+        <w:rPr>
+          <w:rFonts w:ascii="Arial" w:hAnsi="Arial" w:cs="Arial"/>
+          <w:b/>
+          <w:sz w:val="28"/>
+          <w:szCs w:val="28"/>
+        </w:rPr>
         <w:t>&gt;&gt;</w:t>
       </w:r>
+    </w:p>
+    <w:p>
+      <w:pPr>
+        <w:jc w:val="center"/>
+        <w:rPr>
+          <w:rFonts w:ascii="Arial" w:hAnsi="Arial" w:cs="Arial"/>
+          <w:lang w:val="en-US"/>
+        </w:rPr>
+      </w:pPr>
+      <w:r>
+        <w:rPr>
+          <w:rFonts w:ascii="Arial" w:eastAsia="Tahoma" w:hAnsi="Arial" w:cs="Arial"/>
+        </w:rPr>
+        <w:t>Case number:&lt;&lt;</w:t>
+      </w:r>
+      <w:r>
+        <w:rPr>
+          <w:rFonts w:ascii="Arial" w:eastAsia="Tahoma" w:hAnsi="Arial" w:cs="Arial"/>
+        </w:rPr>
+        <w:t xml:space="preserve"> </w:t>
+      </w:r>
+      <w:proofErr w:type="spellStart"/>
+      <w:r>
+        <w:rPr>
+          <w:rFonts w:ascii="Arial" w:hAnsi="Arial" w:cs="Arial"/>
+          <w:lang w:val="en-US"/>
+        </w:rPr>
+        <w:t>caseNumber</w:t>
+      </w:r>
+      <w:proofErr w:type="spellEnd"/>
+      <w:r>
+        <w:rPr>
+          <w:rFonts w:ascii="Arial" w:hAnsi="Arial" w:cs="Arial"/>
+          <w:lang w:val="en-US"/>
+        </w:rPr>
+        <w:t>&gt;&gt;</w:t>
+      </w:r>
+    </w:p>
+    <w:p>
+      <w:pPr>
+        <w:jc w:val="center"/>
+        <w:rPr>
+          <w:rFonts w:ascii="Arial" w:hAnsi="Arial" w:cs="Arial"/>
+          <w:lang w:val="en-US"/>
+        </w:rPr>
+      </w:pPr>
+    </w:p>
+    <w:p>
+      <w:pPr>
+        <w:jc w:val="center"/>
+        <w:rPr>
+          <w:rFonts w:ascii="Arial" w:hAnsi="Arial" w:cs="Arial"/>
+          <w:lang w:val="en-US"/>
+        </w:rPr>
+      </w:pPr>
+    </w:p>
+    <w:p>
+      <w:pPr>
+        <w:spacing w:after="274"/>
+        <w:ind w:left="-2"/>
+        <w:rPr>
+          <w:rFonts w:ascii="Arial" w:hAnsi="Arial" w:cs="Arial"/>
+        </w:rPr>
+        <w:sectPr>
+          <w:pgSz w:w="11906" w:h="16838"/>
+          <w:pgMar w:top="1440" w:right="1440" w:bottom="1440" w:left="1440" w:header="708" w:footer="708" w:gutter="0"/>
+          <w:cols w:num="3" w:space="715" w:equalWidth="0">
+            <w:col w:w="1985" w:space="715"/>
+            <w:col w:w="3969" w:space="713"/>
+            <w:col w:w="1644"/>
+          </w:cols>
+          <w:docGrid w:linePitch="360"/>
+        </w:sectPr>
+      </w:pPr>
     </w:p>
     <w:p>
       <w:pPr>
@@ -429,7 +524,7 @@
               </wp:inline>
             </w:drawing>
           </mc:Choice>
-          <mc:Fallback xmlns:pic="http://schemas.openxmlformats.org/drawingml/2006/picture" xmlns:a="http://schemas.openxmlformats.org/drawingml/2006/main">
+          <mc:Fallback xmlns:w16du="http://schemas.microsoft.com/office/word/2023/wordml/word16du" xmlns:pic="http://schemas.openxmlformats.org/drawingml/2006/picture" xmlns:a="http://schemas.openxmlformats.org/drawingml/2006/main">
             <w:pict w14:anchorId="1E2983E5">
               <v:group id="Group 2791" style="width:467.95pt;height:68.75pt;mso-position-horizontal-relative:char;mso-position-vertical-relative:line" coordsize="59429,8731" o:spid="_x0000_s1026" w14:anchorId="3F6EA4FE" o:gfxdata="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">
                 <v:shapetype id="_x0000_t75" coordsize="21600,21600" filled="f" stroked="f" o:spt="75" o:preferrelative="t" path="m@4@5l@4@11@9@11@9@5xe">
@@ -1034,7 +1129,7 @@
               </wp:inline>
             </w:drawing>
           </mc:Choice>
-          <mc:Fallback xmlns:pic="http://schemas.openxmlformats.org/drawingml/2006/picture" xmlns:a="http://schemas.openxmlformats.org/drawingml/2006/main">
+          <mc:Fallback xmlns:w16du="http://schemas.microsoft.com/office/word/2023/wordml/word16du" xmlns:pic="http://schemas.openxmlformats.org/drawingml/2006/picture" xmlns:a="http://schemas.openxmlformats.org/drawingml/2006/main">
             <w:pict w14:anchorId="01720E1D">
               <v:group id="Group 2792" style="width:467.95pt;height:.75pt;mso-position-horizontal-relative:char;mso-position-vertical-relative:line" coordsize="59429,95" o:spid="_x0000_s1026" w14:anchorId="36C48C52" o:gfxdata="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">
                 <v:shape id="Shape 91" style="position:absolute;width:59429;height:0;visibility:visible;mso-wrap-style:square;v-text-anchor:top" coordsize="5942965,0" o:spid="_x0000_s1027" filled="f" path="m5942965,l,e" o:gfxdata="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">
@@ -1299,7 +1394,6 @@
           <w:rFonts w:ascii="Arial" w:hAnsi="Arial" w:cs="Arial"/>
           <w:bCs/>
         </w:rPr>
-        <w:lastRenderedPageBreak/>
         <w:t>This claim does not need to be allocated.</w:t>
       </w:r>
     </w:p>
@@ -4651,6 +4745,7 @@
       </w:pPr>
     </w:p>
     <w:sectPr>
+      <w:type w:val="continuous"/>
       <w:pgSz w:w="11906" w:h="16838"/>
       <w:pgMar w:top="1440" w:right="1440" w:bottom="1440" w:left="1440" w:header="708" w:footer="708" w:gutter="0"/>
       <w:cols w:space="708"/>
@@ -4661,7 +4756,7 @@
 </file>
 
 <file path=word/endnotes.xml><?xml version="1.0" encoding="utf-8"?>
-<w:endnotes xmlns:wpc="http://schemas.microsoft.com/office/word/2010/wordprocessingCanvas" xmlns:cx="http://schemas.microsoft.com/office/drawing/2014/chartex" xmlns:cx1="http://schemas.microsoft.com/office/drawing/2015/9/8/chartex" xmlns:cx2="http://schemas.microsoft.com/office/drawing/2015/10/21/chartex" xmlns:cx3="http://schemas.microsoft.com/office/drawing/2016/5/9/chartex" xmlns:cx4="http://schemas.microsoft.com/office/drawing/2016/5/10/chartex" xmlns:cx5="http://schemas.microsoft.com/office/drawing/2016/5/11/chartex" xmlns:cx6="http://schemas.microsoft.com/office/drawing/2016/5/12/chartex" xmlns:cx7="http://schemas.microsoft.com/office/drawing/2016/5/13/chartex" xmlns:cx8="http://schemas.microsoft.com/office/drawing/2016/5/14/chartex" xmlns:mc="http://schemas.openxmlformats.org/markup-compatibility/2006" xmlns:aink="http://schemas.microsoft.com/office/drawing/2016/ink" xmlns:am3d="http://schemas.microsoft.com/office/drawing/2017/model3d" xmlns:o="urn:schemas-microsoft-com:office:office" xmlns:oel="http://schemas.microsoft.com/office/2019/extlst" xmlns:r="http://schemas.openxmlformats.org/officeDocument/2006/relationships" xmlns:m="http://schemas.openxmlformats.org/officeDocument/2006/math" xmlns:v="urn:schemas-microsoft-com:vml" xmlns:wp14="http://schemas.microsoft.com/office/word/2010/wordprocessingDrawing" xmlns:wp="http://schemas.openxmlformats.org/drawingml/2006/wordprocessingDrawing" xmlns:w10="urn:schemas-microsoft-com:office:word" xmlns:w="http://schemas.openxmlformats.org/wordprocessingml/2006/main" xmlns:w14="http://schemas.microsoft.com/office/word/2010/wordml" xmlns:w15="http://schemas.microsoft.com/office/word/2012/wordml" xmlns:w16cex="http://schemas.microsoft.com/office/word/2018/wordml/cex" xmlns:w16cid="http://schemas.microsoft.com/office/word/2016/wordml/cid" xmlns:w16="http://schemas.microsoft.com/office/word/2018/wordml" xmlns:w16du="http://schemas.microsoft.com/office/word/2023/wordml/word16du" xmlns:w16sdtdh="http://schemas.microsoft.com/office/word/2020/wordml/sdtdatahash" xmlns:w16se="http://schemas.microsoft.com/office/word/2015/wordml/symex" xmlns:wpg="http://schemas.microsoft.com/office/word/2010/wordprocessingGroup" xmlns:wpi="http://schemas.microsoft.com/office/word/2010/wordprocessingInk" xmlns:wne="http://schemas.microsoft.com/office/word/2006/wordml" xmlns:wps="http://schemas.microsoft.com/office/word/2010/wordprocessingShape" mc:Ignorable="w14 w15 w16se w16cid w16 w16cex w16sdtdh wp14">
+<w:endnotes xmlns:wpc="http://schemas.microsoft.com/office/word/2010/wordprocessingCanvas" xmlns:cx="http://schemas.microsoft.com/office/drawing/2014/chartex" xmlns:cx1="http://schemas.microsoft.com/office/drawing/2015/9/8/chartex" xmlns:cx2="http://schemas.microsoft.com/office/drawing/2015/10/21/chartex" xmlns:cx3="http://schemas.microsoft.com/office/drawing/2016/5/9/chartex" xmlns:cx4="http://schemas.microsoft.com/office/drawing/2016/5/10/chartex" xmlns:cx5="http://schemas.microsoft.com/office/drawing/2016/5/11/chartex" xmlns:cx6="http://schemas.microsoft.com/office/drawing/2016/5/12/chartex" xmlns:cx7="http://schemas.microsoft.com/office/drawing/2016/5/13/chartex" xmlns:cx8="http://schemas.microsoft.com/office/drawing/2016/5/14/chartex" xmlns:mc="http://schemas.openxmlformats.org/markup-compatibility/2006" xmlns:aink="http://schemas.microsoft.com/office/drawing/2016/ink" xmlns:am3d="http://schemas.microsoft.com/office/drawing/2017/model3d" xmlns:o="urn:schemas-microsoft-com:office:office" xmlns:oel="http://schemas.microsoft.com/office/2019/extlst" xmlns:r="http://schemas.openxmlformats.org/officeDocument/2006/relationships" xmlns:m="http://schemas.openxmlformats.org/officeDocument/2006/math" xmlns:v="urn:schemas-microsoft-com:vml" xmlns:wp14="http://schemas.microsoft.com/office/word/2010/wordprocessingDrawing" xmlns:wp="http://schemas.openxmlformats.org/drawingml/2006/wordprocessingDrawing" xmlns:w10="urn:schemas-microsoft-com:office:word" xmlns:w="http://schemas.openxmlformats.org/wordprocessingml/2006/main" xmlns:w14="http://schemas.microsoft.com/office/word/2010/wordml" xmlns:w15="http://schemas.microsoft.com/office/word/2012/wordml" xmlns:w16cex="http://schemas.microsoft.com/office/word/2018/wordml/cex" xmlns:w16cid="http://schemas.microsoft.com/office/word/2016/wordml/cid" xmlns:w16="http://schemas.microsoft.com/office/word/2018/wordml" xmlns:w16sdtdh="http://schemas.microsoft.com/office/word/2020/wordml/sdtdatahash" xmlns:w16se="http://schemas.microsoft.com/office/word/2015/wordml/symex" xmlns:wpg="http://schemas.microsoft.com/office/word/2010/wordprocessingGroup" xmlns:wpi="http://schemas.microsoft.com/office/word/2010/wordprocessingInk" xmlns:wne="http://schemas.microsoft.com/office/word/2006/wordml" xmlns:wps="http://schemas.microsoft.com/office/word/2010/wordprocessingShape" mc:Ignorable="w14 w15 w16se w16cid w16 w16cex w16sdtdh wp14">
   <w:endnote w:type="separator" w:id="-1">
     <w:p>
       <w:pPr>
@@ -4686,7 +4781,7 @@
 </file>
 
 <file path=word/footnotes.xml><?xml version="1.0" encoding="utf-8"?>
-<w:footnotes xmlns:wpc="http://schemas.microsoft.com/office/word/2010/wordprocessingCanvas" xmlns:cx="http://schemas.microsoft.com/office/drawing/2014/chartex" xmlns:cx1="http://schemas.microsoft.com/office/drawing/2015/9/8/chartex" xmlns:cx2="http://schemas.microsoft.com/office/drawing/2015/10/21/chartex" xmlns:cx3="http://schemas.microsoft.com/office/drawing/2016/5/9/chartex" xmlns:cx4="http://schemas.microsoft.com/office/drawing/2016/5/10/chartex" xmlns:cx5="http://schemas.microsoft.com/office/drawing/2016/5/11/chartex" xmlns:cx6="http://schemas.microsoft.com/office/drawing/2016/5/12/chartex" xmlns:cx7="http://schemas.microsoft.com/office/drawing/2016/5/13/chartex" xmlns:cx8="http://schemas.microsoft.com/office/drawing/2016/5/14/chartex" xmlns:mc="http://schemas.openxmlformats.org/markup-compatibility/2006" xmlns:aink="http://schemas.microsoft.com/office/drawing/2016/ink" xmlns:am3d="http://schemas.microsoft.com/office/drawing/2017/model3d" xmlns:o="urn:schemas-microsoft-com:office:office" xmlns:oel="http://schemas.microsoft.com/office/2019/extlst" xmlns:r="http://schemas.openxmlformats.org/officeDocument/2006/relationships" xmlns:m="http://schemas.openxmlformats.org/officeDocument/2006/math" xmlns:v="urn:schemas-microsoft-com:vml" xmlns:wp14="http://schemas.microsoft.com/office/word/2010/wordprocessingDrawing" xmlns:wp="http://schemas.openxmlformats.org/drawingml/2006/wordprocessingDrawing" xmlns:w10="urn:schemas-microsoft-com:office:word" xmlns:w="http://schemas.openxmlformats.org/wordprocessingml/2006/main" xmlns:w14="http://schemas.microsoft.com/office/word/2010/wordml" xmlns:w15="http://schemas.microsoft.com/office/word/2012/wordml" xmlns:w16cex="http://schemas.microsoft.com/office/word/2018/wordml/cex" xmlns:w16cid="http://schemas.microsoft.com/office/word/2016/wordml/cid" xmlns:w16="http://schemas.microsoft.com/office/word/2018/wordml" xmlns:w16du="http://schemas.microsoft.com/office/word/2023/wordml/word16du" xmlns:w16sdtdh="http://schemas.microsoft.com/office/word/2020/wordml/sdtdatahash" xmlns:w16se="http://schemas.microsoft.com/office/word/2015/wordml/symex" xmlns:wpg="http://schemas.microsoft.com/office/word/2010/wordprocessingGroup" xmlns:wpi="http://schemas.microsoft.com/office/word/2010/wordprocessingInk" xmlns:wne="http://schemas.microsoft.com/office/word/2006/wordml" xmlns:wps="http://schemas.microsoft.com/office/word/2010/wordprocessingShape" mc:Ignorable="w14 w15 w16se w16cid w16 w16cex w16sdtdh wp14">
+<w:footnotes xmlns:wpc="http://schemas.microsoft.com/office/word/2010/wordprocessingCanvas" xmlns:cx="http://schemas.microsoft.com/office/drawing/2014/chartex" xmlns:cx1="http://schemas.microsoft.com/office/drawing/2015/9/8/chartex" xmlns:cx2="http://schemas.microsoft.com/office/drawing/2015/10/21/chartex" xmlns:cx3="http://schemas.microsoft.com/office/drawing/2016/5/9/chartex" xmlns:cx4="http://schemas.microsoft.com/office/drawing/2016/5/10/chartex" xmlns:cx5="http://schemas.microsoft.com/office/drawing/2016/5/11/chartex" xmlns:cx6="http://schemas.microsoft.com/office/drawing/2016/5/12/chartex" xmlns:cx7="http://schemas.microsoft.com/office/drawing/2016/5/13/chartex" xmlns:cx8="http://schemas.microsoft.com/office/drawing/2016/5/14/chartex" xmlns:mc="http://schemas.openxmlformats.org/markup-compatibility/2006" xmlns:aink="http://schemas.microsoft.com/office/drawing/2016/ink" xmlns:am3d="http://schemas.microsoft.com/office/drawing/2017/model3d" xmlns:o="urn:schemas-microsoft-com:office:office" xmlns:oel="http://schemas.microsoft.com/office/2019/extlst" xmlns:r="http://schemas.openxmlformats.org/officeDocument/2006/relationships" xmlns:m="http://schemas.openxmlformats.org/officeDocument/2006/math" xmlns:v="urn:schemas-microsoft-com:vml" xmlns:wp14="http://schemas.microsoft.com/office/word/2010/wordprocessingDrawing" xmlns:wp="http://schemas.openxmlformats.org/drawingml/2006/wordprocessingDrawing" xmlns:w10="urn:schemas-microsoft-com:office:word" xmlns:w="http://schemas.openxmlformats.org/wordprocessingml/2006/main" xmlns:w14="http://schemas.microsoft.com/office/word/2010/wordml" xmlns:w15="http://schemas.microsoft.com/office/word/2012/wordml" xmlns:w16cex="http://schemas.microsoft.com/office/word/2018/wordml/cex" xmlns:w16cid="http://schemas.microsoft.com/office/word/2016/wordml/cid" xmlns:w16="http://schemas.microsoft.com/office/word/2018/wordml" xmlns:w16sdtdh="http://schemas.microsoft.com/office/word/2020/wordml/sdtdatahash" xmlns:w16se="http://schemas.microsoft.com/office/word/2015/wordml/symex" xmlns:wpg="http://schemas.microsoft.com/office/word/2010/wordprocessingGroup" xmlns:wpi="http://schemas.microsoft.com/office/word/2010/wordprocessingInk" xmlns:wne="http://schemas.microsoft.com/office/word/2006/wordml" xmlns:wps="http://schemas.microsoft.com/office/word/2010/wordprocessingShape" mc:Ignorable="w14 w15 w16se w16cid w16 w16cex w16sdtdh wp14">
   <w:footnote w:type="separator" w:id="-1">
     <w:p>
       <w:pPr>
@@ -4711,7 +4806,7 @@
 </file>
 
 <file path=word/numbering.xml><?xml version="1.0" encoding="utf-8"?>
-<w:numbering xmlns:wpc="http://schemas.microsoft.com/office/word/2010/wordprocessingCanvas" xmlns:cx="http://schemas.microsoft.com/office/drawing/2014/chartex" xmlns:cx1="http://schemas.microsoft.com/office/drawing/2015/9/8/chartex" xmlns:cx2="http://schemas.microsoft.com/office/drawing/2015/10/21/chartex" xmlns:cx3="http://schemas.microsoft.com/office/drawing/2016/5/9/chartex" xmlns:cx4="http://schemas.microsoft.com/office/drawing/2016/5/10/chartex" xmlns:cx5="http://schemas.microsoft.com/office/drawing/2016/5/11/chartex" xmlns:cx6="http://schemas.microsoft.com/office/drawing/2016/5/12/chartex" xmlns:cx7="http://schemas.microsoft.com/office/drawing/2016/5/13/chartex" xmlns:cx8="http://schemas.microsoft.com/office/drawing/2016/5/14/chartex" xmlns:mc="http://schemas.openxmlformats.org/markup-compatibility/2006" xmlns:aink="http://schemas.microsoft.com/office/drawing/2016/ink" xmlns:am3d="http://schemas.microsoft.com/office/drawing/2017/model3d" xmlns:o="urn:schemas-microsoft-com:office:office" xmlns:oel="http://schemas.microsoft.com/office/2019/extlst" xmlns:r="http://schemas.openxmlformats.org/officeDocument/2006/relationships" xmlns:m="http://schemas.openxmlformats.org/officeDocument/2006/math" xmlns:v="urn:schemas-microsoft-com:vml" xmlns:wp14="http://schemas.microsoft.com/office/word/2010/wordprocessingDrawing" xmlns:wp="http://schemas.openxmlformats.org/drawingml/2006/wordprocessingDrawing" xmlns:w10="urn:schemas-microsoft-com:office:word" xmlns:w="http://schemas.openxmlformats.org/wordprocessingml/2006/main" xmlns:w14="http://schemas.microsoft.com/office/word/2010/wordml" xmlns:w15="http://schemas.microsoft.com/office/word/2012/wordml" xmlns:w16cex="http://schemas.microsoft.com/office/word/2018/wordml/cex" xmlns:w16cid="http://schemas.microsoft.com/office/word/2016/wordml/cid" xmlns:w16="http://schemas.microsoft.com/office/word/2018/wordml" xmlns:w16du="http://schemas.microsoft.com/office/word/2023/wordml/word16du" xmlns:w16sdtdh="http://schemas.microsoft.com/office/word/2020/wordml/sdtdatahash" xmlns:w16se="http://schemas.microsoft.com/office/word/2015/wordml/symex" xmlns:wpg="http://schemas.microsoft.com/office/word/2010/wordprocessingGroup" xmlns:wpi="http://schemas.microsoft.com/office/word/2010/wordprocessingInk" xmlns:wne="http://schemas.microsoft.com/office/word/2006/wordml" xmlns:wps="http://schemas.microsoft.com/office/word/2010/wordprocessingShape" mc:Ignorable="w14 w15 w16se w16cid w16 w16cex w16sdtdh wp14">
+<w:numbering xmlns:wpc="http://schemas.microsoft.com/office/word/2010/wordprocessingCanvas" xmlns:cx="http://schemas.microsoft.com/office/drawing/2014/chartex" xmlns:cx1="http://schemas.microsoft.com/office/drawing/2015/9/8/chartex" xmlns:cx2="http://schemas.microsoft.com/office/drawing/2015/10/21/chartex" xmlns:cx3="http://schemas.microsoft.com/office/drawing/2016/5/9/chartex" xmlns:cx4="http://schemas.microsoft.com/office/drawing/2016/5/10/chartex" xmlns:cx5="http://schemas.microsoft.com/office/drawing/2016/5/11/chartex" xmlns:cx6="http://schemas.microsoft.com/office/drawing/2016/5/12/chartex" xmlns:cx7="http://schemas.microsoft.com/office/drawing/2016/5/13/chartex" xmlns:cx8="http://schemas.microsoft.com/office/drawing/2016/5/14/chartex" xmlns:mc="http://schemas.openxmlformats.org/markup-compatibility/2006" xmlns:aink="http://schemas.microsoft.com/office/drawing/2016/ink" xmlns:am3d="http://schemas.microsoft.com/office/drawing/2017/model3d" xmlns:o="urn:schemas-microsoft-com:office:office" xmlns:oel="http://schemas.microsoft.com/office/2019/extlst" xmlns:r="http://schemas.openxmlformats.org/officeDocument/2006/relationships" xmlns:m="http://schemas.openxmlformats.org/officeDocument/2006/math" xmlns:v="urn:schemas-microsoft-com:vml" xmlns:wp14="http://schemas.microsoft.com/office/word/2010/wordprocessingDrawing" xmlns:wp="http://schemas.openxmlformats.org/drawingml/2006/wordprocessingDrawing" xmlns:w10="urn:schemas-microsoft-com:office:word" xmlns:w="http://schemas.openxmlformats.org/wordprocessingml/2006/main" xmlns:w14="http://schemas.microsoft.com/office/word/2010/wordml" xmlns:w15="http://schemas.microsoft.com/office/word/2012/wordml" xmlns:w16cex="http://schemas.microsoft.com/office/word/2018/wordml/cex" xmlns:w16cid="http://schemas.microsoft.com/office/word/2016/wordml/cid" xmlns:w16="http://schemas.microsoft.com/office/word/2018/wordml" xmlns:w16sdtdh="http://schemas.microsoft.com/office/word/2020/wordml/sdtdatahash" xmlns:w16se="http://schemas.microsoft.com/office/word/2015/wordml/symex" xmlns:wpg="http://schemas.microsoft.com/office/word/2010/wordprocessingGroup" xmlns:wpi="http://schemas.microsoft.com/office/word/2010/wordprocessingInk" xmlns:wne="http://schemas.microsoft.com/office/word/2006/wordml" xmlns:wps="http://schemas.microsoft.com/office/word/2010/wordprocessingShape" mc:Ignorable="w14 w15 w16se w16cid w16 w16cex w16sdtdh wp14">
   <w:abstractNum w:abstractNumId="0" w15:restartNumberingAfterBreak="0">
     <w:nsid w:val="0D4A7D54"/>
     <w:multiLevelType w:val="hybridMultilevel"/>

</xml_diff>